<commit_message>
Updated validateForm, Upload Image, Show Image
</commit_message>
<xml_diff>
--- a/public/vanban/duyet/QDXP.docx
+++ b/public/vanban/duyet/QDXP.docx
@@ -149,7 +149,7 @@
                 </mc:Choice>
                 <mc:Fallback>
                   <w:pict>
-                    <v:line w14:anchorId="41518BC0" id="Line 15" o:spid="_x0000_s1026" style="position:absolute;z-index:251657728;visibility:visible;mso-wrap-style:square;mso-width-percent:0;mso-height-percent:0;mso-wrap-distance-left:9pt;mso-wrap-distance-top:0;mso-wrap-distance-right:9pt;mso-wrap-distance-bottom:0;mso-position-horizontal:absolute;mso-position-horizontal-relative:text;mso-position-vertical:absolute;mso-position-vertical-relative:text;mso-width-percent:0;mso-height-percent:0;mso-width-relative:page;mso-height-relative:page" from="65.55pt,6.65pt" to="116.55pt,6.65pt" o:gfxdata="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"/>
+                    <v:line w14:anchorId="4875F62D" id="Line 15" o:spid="_x0000_s1026" style="position:absolute;z-index:251657728;visibility:visible;mso-wrap-style:square;mso-width-percent:0;mso-height-percent:0;mso-wrap-distance-left:9pt;mso-wrap-distance-top:0;mso-wrap-distance-right:9pt;mso-wrap-distance-bottom:0;mso-position-horizontal:absolute;mso-position-horizontal-relative:text;mso-position-vertical:absolute;mso-position-vertical-relative:text;mso-width-percent:0;mso-height-percent:0;mso-width-relative:page;mso-height-relative:page" from="65.55pt,6.65pt" to="116.55pt,6.65pt" o:gfxdata="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"/>
                   </w:pict>
                 </mc:Fallback>
               </mc:AlternateContent>
@@ -226,7 +226,7 @@
                 </mc:Choice>
                 <mc:Fallback>
                   <w:pict>
-                    <v:line w14:anchorId="2B3696EA" id="Line 14" o:spid="_x0000_s1026" style="position:absolute;z-index:251656704;visibility:visible;mso-wrap-style:square;mso-width-percent:0;mso-height-percent:0;mso-wrap-distance-left:9pt;mso-wrap-distance-top:0;mso-wrap-distance-right:9pt;mso-wrap-distance-bottom:0;mso-position-horizontal:absolute;mso-position-horizontal-relative:text;mso-position-vertical:absolute;mso-position-vertical-relative:text;mso-width-percent:0;mso-height-percent:0;mso-width-relative:page;mso-height-relative:page" from="46.05pt,6.65pt" to="109.05pt,6.65pt" o:gfxdata="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"/>
+                    <v:line w14:anchorId="0C36D1A0" id="Line 14" o:spid="_x0000_s1026" style="position:absolute;z-index:251656704;visibility:visible;mso-wrap-style:square;mso-width-percent:0;mso-height-percent:0;mso-wrap-distance-left:9pt;mso-wrap-distance-top:0;mso-wrap-distance-right:9pt;mso-wrap-distance-bottom:0;mso-position-horizontal:absolute;mso-position-horizontal-relative:text;mso-position-vertical:absolute;mso-position-vertical-relative:text;mso-width-percent:0;mso-height-percent:0;mso-width-relative:page;mso-height-relative:page" from="46.05pt,6.65pt" to="109.05pt,6.65pt" o:gfxdata="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"/>
                   </w:pict>
                 </mc:Fallback>
               </mc:AlternateContent>
@@ -304,7 +304,7 @@
                 </mc:Choice>
                 <mc:Fallback>
                   <w:pict>
-                    <v:line w14:anchorId="17F59D32" id="Line 8" o:spid="_x0000_s1026" style="position:absolute;z-index:251655680;visibility:visible;mso-wrap-style:square;mso-width-percent:0;mso-height-percent:0;mso-wrap-distance-left:9pt;mso-wrap-distance-top:0;mso-wrap-distance-right:9pt;mso-wrap-distance-bottom:0;mso-position-horizontal:absolute;mso-position-horizontal-relative:text;mso-position-vertical:absolute;mso-position-vertical-relative:text;mso-width-percent:0;mso-height-percent:0;mso-width-relative:page;mso-height-relative:page" from="65.55pt,6.65pt" to="101.55pt,6.65pt" o:gfxdata="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"/>
+                    <v:line w14:anchorId="6062FEDC" id="Line 8" o:spid="_x0000_s1026" style="position:absolute;z-index:251655680;visibility:visible;mso-wrap-style:square;mso-width-percent:0;mso-height-percent:0;mso-wrap-distance-left:9pt;mso-wrap-distance-top:0;mso-wrap-distance-right:9pt;mso-wrap-distance-bottom:0;mso-position-horizontal:absolute;mso-position-horizontal-relative:text;mso-position-vertical:absolute;mso-position-vertical-relative:text;mso-width-percent:0;mso-height-percent:0;mso-width-relative:page;mso-height-relative:page" from="65.55pt,6.65pt" to="101.55pt,6.65pt" o:gfxdata="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"/>
                   </w:pict>
                 </mc:Fallback>
               </mc:AlternateContent>
@@ -512,7 +512,7 @@
                 </mc:Choice>
                 <mc:Fallback>
                   <w:pict>
-                    <v:line w14:anchorId="786283D8" id="Line 23" o:spid="_x0000_s1026" style="position:absolute;z-index:251659776;visibility:visible;mso-wrap-style:square;mso-width-percent:0;mso-height-percent:0;mso-wrap-distance-left:9pt;mso-wrap-distance-top:0;mso-wrap-distance-right:9pt;mso-wrap-distance-bottom:0;mso-position-horizontal:absolute;mso-position-horizontal-relative:text;mso-position-vertical:absolute;mso-position-vertical-relative:text;mso-width-percent:0;mso-height-percent:0;mso-width-relative:page;mso-height-relative:page" from="52.5pt,4.2pt" to="226.9pt,4.2pt" o:gfxdata="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"/>
+                    <v:line w14:anchorId="39CCA232" id="Line 23" o:spid="_x0000_s1026" style="position:absolute;z-index:251659776;visibility:visible;mso-wrap-style:square;mso-width-percent:0;mso-height-percent:0;mso-wrap-distance-left:9pt;mso-wrap-distance-top:0;mso-wrap-distance-right:9pt;mso-wrap-distance-bottom:0;mso-position-horizontal:absolute;mso-position-horizontal-relative:text;mso-position-vertical:absolute;mso-position-vertical-relative:text;mso-width-percent:0;mso-height-percent:0;mso-width-relative:page;mso-height-relative:page" from="52.5pt,4.2pt" to="226.9pt,4.2pt" o:gfxdata="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"/>
                   </w:pict>
                 </mc:Fallback>
               </mc:AlternateContent>
@@ -760,7 +760,7 @@
           </mc:Choice>
           <mc:Fallback>
             <w:pict>
-              <v:line w14:anchorId="6D112A79" id="Line 20" o:spid="_x0000_s1026" style="position:absolute;z-index:251658752;visibility:visible;mso-wrap-style:square;mso-width-percent:0;mso-height-percent:0;mso-wrap-distance-left:9pt;mso-wrap-distance-top:0;mso-wrap-distance-right:9pt;mso-wrap-distance-bottom:0;mso-position-horizontal:absolute;mso-position-horizontal-relative:text;mso-position-vertical:absolute;mso-position-vertical-relative:text;mso-width-percent:0;mso-height-percent:0;mso-width-relative:page;mso-height-relative:page" from="167.25pt,8.4pt" to="287.15pt,8.4pt" o:gfxdata="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"/>
+              <v:line w14:anchorId="4FEB86A2" id="Line 20" o:spid="_x0000_s1026" style="position:absolute;z-index:251658752;visibility:visible;mso-wrap-style:square;mso-width-percent:0;mso-height-percent:0;mso-wrap-distance-left:9pt;mso-wrap-distance-top:0;mso-wrap-distance-right:9pt;mso-wrap-distance-bottom:0;mso-position-horizontal:absolute;mso-position-horizontal-relative:text;mso-position-vertical:absolute;mso-position-vertical-relative:text;mso-width-percent:0;mso-height-percent:0;mso-width-relative:page;mso-height-relative:page" from="167.25pt,8.4pt" to="287.15pt,8.4pt" o:gfxdata="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"/>
             </w:pict>
           </mc:Fallback>
         </mc:AlternateContent>
@@ -940,7 +940,7 @@
           <w:sz w:val="26"/>
           <w:lang w:val="nl-NL"/>
         </w:rPr>
-        <w:t>233</w:t>
+        <w:t>{soBB}</w:t>
       </w:r>
       <w:r>
         <w:rPr>
@@ -976,34 +976,27 @@
           <w:sz w:val="26"/>
           <w:lang w:val="nl-NL"/>
         </w:rPr>
-        <w:t>14</w:t>
-      </w:r>
-      <w:r>
-        <w:rPr>
-          <w:rFonts w:ascii="Times New Roman" w:hAnsi="Times New Roman"/>
-          <w:iCs/>
-          <w:sz w:val="26"/>
-          <w:lang w:val="nl-NL"/>
-        </w:rPr>
-        <w:t xml:space="preserve"> giờ </w:t>
-      </w:r>
-      <w:r>
-        <w:rPr>
-          <w:rFonts w:ascii="Times New Roman" w:hAnsi="Times New Roman"/>
-          <w:iCs/>
-          <w:sz w:val="26"/>
-          <w:lang w:val="nl-NL"/>
-        </w:rPr>
-        <w:t>0</w:t>
-      </w:r>
-      <w:r>
-        <w:rPr>
-          <w:rFonts w:ascii="Times New Roman" w:hAnsi="Times New Roman"/>
-          <w:iCs/>
-          <w:sz w:val="26"/>
-          <w:lang w:val="nl-NL"/>
-        </w:rPr>
-        <w:t>0 phút ngày</w:t>
+        <w:t>{gioLBB</w:t>
+      </w:r>
+      <w:bookmarkStart w:id="0" w:name="_GoBack"/>
+      <w:bookmarkEnd w:id="0"/>
+      <w:r>
+        <w:rPr>
+          <w:rFonts w:ascii="Times New Roman" w:hAnsi="Times New Roman"/>
+          <w:iCs/>
+          <w:sz w:val="26"/>
+          <w:lang w:val="nl-NL"/>
+        </w:rPr>
+        <w:t xml:space="preserve">} </w:t>
+      </w:r>
+      <w:r>
+        <w:rPr>
+          <w:rFonts w:ascii="Times New Roman" w:hAnsi="Times New Roman"/>
+          <w:iCs/>
+          <w:sz w:val="26"/>
+          <w:lang w:val="nl-NL"/>
+        </w:rPr>
+        <w:t>ngày</w:t>
       </w:r>
       <w:r>
         <w:rPr>
@@ -1140,18 +1133,7 @@
           <w:sz w:val="26"/>
           <w:lang w:val="nl-NL"/>
         </w:rPr>
-        <w:t xml:space="preserve">về việc giao quyền xử </w:t>
-      </w:r>
-      <w:bookmarkStart w:id="0" w:name="_GoBack"/>
-      <w:bookmarkEnd w:id="0"/>
-      <w:r>
-        <w:rPr>
-          <w:rFonts w:ascii="Times New Roman" w:hAnsi="Times New Roman"/>
-          <w:iCs/>
-          <w:sz w:val="26"/>
-          <w:lang w:val="nl-NL"/>
-        </w:rPr>
-        <w:t>phạt vi phạm hành chính cho Phó Chủ tịch Ủy ban nhân dân quận Phạm Minh Mẫn;</w:t>
+        <w:t>về việc giao quyền xử phạt vi phạm hành chính cho Phó Chủ tịch Ủy ban nhân dân quận Phạm Minh Mẫn;</w:t>
       </w:r>
     </w:p>
     <w:p>
@@ -2307,16 +2289,7 @@
           <w:sz w:val="26"/>
           <w:lang w:val="nl-NL"/>
         </w:rPr>
-        <w:t>{hoten}</w:t>
-      </w:r>
-      <w:r>
-        <w:rPr>
-          <w:rFonts w:ascii="Times New Roman" w:hAnsi="Times New Roman"/>
-          <w:b/>
-          <w:sz w:val="26"/>
-          <w:lang w:val="nl-NL"/>
-        </w:rPr>
-        <w:t xml:space="preserve"> </w:t>
+        <w:t xml:space="preserve">{hoten} </w:t>
       </w:r>
       <w:r>
         <w:rPr>
@@ -2551,16 +2524,7 @@
           <w:sz w:val="26"/>
           <w:lang w:val="nl-NL"/>
         </w:rPr>
-        <w:t>{hoten}</w:t>
-      </w:r>
-      <w:r>
-        <w:rPr>
-          <w:rFonts w:ascii="Times New Roman" w:hAnsi="Times New Roman"/>
-          <w:b/>
-          <w:sz w:val="26"/>
-          <w:lang w:val="nl-NL"/>
-        </w:rPr>
-        <w:t xml:space="preserve"> </w:t>
+        <w:t xml:space="preserve">{hoten} </w:t>
       </w:r>
       <w:r>
         <w:rPr>
@@ -2675,16 +2639,7 @@
           <w:sz w:val="26"/>
           <w:lang w:val="nl-NL"/>
         </w:rPr>
-        <w:t>{hoten}</w:t>
-      </w:r>
-      <w:r>
-        <w:rPr>
-          <w:rFonts w:ascii="Times New Roman" w:hAnsi="Times New Roman"/>
-          <w:b/>
-          <w:sz w:val="26"/>
-          <w:lang w:val="nl-NL"/>
-        </w:rPr>
-        <w:t xml:space="preserve"> </w:t>
+        <w:t xml:space="preserve">{hoten} </w:t>
       </w:r>
       <w:r>
         <w:rPr>
@@ -2764,16 +2719,7 @@
           <w:sz w:val="26"/>
           <w:lang w:val="nl-NL"/>
         </w:rPr>
-        <w:t>{hoten}</w:t>
-      </w:r>
-      <w:r>
-        <w:rPr>
-          <w:rFonts w:ascii="Times New Roman" w:hAnsi="Times New Roman"/>
-          <w:b/>
-          <w:sz w:val="26"/>
-          <w:lang w:val="nl-NL"/>
-        </w:rPr>
-        <w:t xml:space="preserve"> </w:t>
+        <w:t xml:space="preserve">{hoten} </w:t>
       </w:r>
       <w:r>
         <w:rPr>
@@ -2891,25 +2837,7 @@
           <w:sz w:val="26"/>
           <w:lang w:val="nl-NL"/>
         </w:rPr>
-        <w:t>{ngoixung</w:t>
-      </w:r>
-      <w:r>
-        <w:rPr>
-          <w:rFonts w:ascii="Times New Roman" w:hAnsi="Times New Roman"/>
-          <w:iCs/>
-          <w:sz w:val="26"/>
-          <w:lang w:val="nl-NL"/>
-        </w:rPr>
-        <w:t>H</w:t>
-      </w:r>
-      <w:r>
-        <w:rPr>
-          <w:rFonts w:ascii="Times New Roman" w:hAnsi="Times New Roman"/>
-          <w:iCs/>
-          <w:sz w:val="26"/>
-          <w:lang w:val="nl-NL"/>
-        </w:rPr>
-        <w:t>}</w:t>
+        <w:t>{ngoixungH}</w:t>
       </w:r>
       <w:r>
         <w:rPr>
@@ -2927,16 +2855,7 @@
           <w:sz w:val="26"/>
           <w:lang w:val="nl-NL"/>
         </w:rPr>
-        <w:t>{hoten}</w:t>
-      </w:r>
-      <w:r>
-        <w:rPr>
-          <w:rFonts w:ascii="Times New Roman" w:hAnsi="Times New Roman"/>
-          <w:b/>
-          <w:sz w:val="26"/>
-          <w:lang w:val="nl-NL"/>
-        </w:rPr>
-        <w:t xml:space="preserve"> </w:t>
+        <w:t xml:space="preserve">{hoten} </w:t>
       </w:r>
       <w:r>
         <w:rPr>
@@ -5206,6 +5125,9 @@
     <w:lsdException w:name="Table Subtle 1" w:semiHidden="1" w:unhideWhenUsed="1"/>
     <w:lsdException w:name="Table Subtle 2" w:semiHidden="1" w:unhideWhenUsed="1"/>
     <w:lsdException w:name="Table Web 1" w:semiHidden="1" w:unhideWhenUsed="1"/>
+    <w:lsdException w:name="Table Web 2" w:semiHidden="1" w:unhideWhenUsed="1"/>
+    <w:lsdException w:name="Table Web 3" w:semiHidden="1" w:unhideWhenUsed="1"/>
+    <w:lsdException w:name="Table Theme" w:semiHidden="1" w:unhideWhenUsed="1"/>
     <w:lsdException w:name="Placeholder Text" w:semiHidden="1" w:uiPriority="99"/>
     <w:lsdException w:name="No Spacing" w:uiPriority="1" w:qFormat="1"/>
     <w:lsdException w:name="Light Shading" w:uiPriority="60"/>
@@ -5870,7 +5792,7 @@
 </file>
 
 <file path=customXml/itemProps1.xml><?xml version="1.0" encoding="utf-8"?>
-<ds:datastoreItem xmlns:ds="http://schemas.openxmlformats.org/officeDocument/2006/customXml" ds:itemID="{37DAE989-A414-4BA3-ABC2-B8103E299B55}">
+<ds:datastoreItem xmlns:ds="http://schemas.openxmlformats.org/officeDocument/2006/customXml" ds:itemID="{B43579D6-978F-46F3-91C4-06774DB0F261}">
   <ds:schemaRefs>
     <ds:schemaRef ds:uri="http://schemas.openxmlformats.org/officeDocument/2006/bibliography"/>
   </ds:schemaRefs>

</xml_diff>